<commit_message>
dokumentácio frissitése a hibával
a generálásnál a nem megfelelö helyen indul a rekurziv algoritmus
</commit_message>
<xml_diff>
--- a/dokumentáció.docx
+++ b/dokumentáció.docx
@@ -8,29 +8,14 @@
       </w:r>
     </w:p>
     <w:p>
-      <w:proofErr w:type="spellStart"/>
       <w:r>
         <w:t>Maze</w:t>
       </w:r>
-      <w:proofErr w:type="spellEnd"/>
-    </w:p>
-    <w:p>
-      <w:r>
-        <w:t xml:space="preserve">játékos irányitás alap input </w:t>
-      </w:r>
-      <w:proofErr w:type="spellStart"/>
-      <w:r>
-        <w:t>wasd</w:t>
-      </w:r>
-      <w:proofErr w:type="spellEnd"/>
-      <w:r>
-        <w:t xml:space="preserve"> és a nyilak, ugrás </w:t>
-      </w:r>
-      <w:proofErr w:type="spellStart"/>
-      <w:r>
-        <w:t>space</w:t>
-      </w:r>
-      <w:proofErr w:type="spellEnd"/>
+    </w:p>
+    <w:p>
+      <w:r>
+        <w:t>játékos irányitás alap input wasd és a nyilak, ugrás space</w:t>
+      </w:r>
     </w:p>
     <w:p>
       <w:r>
@@ -208,36 +193,13 @@
     <w:p/>
     <w:p>
       <w:r>
-        <w:t xml:space="preserve"> a labirintus generálásának </w:t>
-      </w:r>
-      <w:proofErr w:type="spellStart"/>
-      <w:r>
-        <w:t>lápásei</w:t>
-      </w:r>
-      <w:proofErr w:type="spellEnd"/>
-      <w:r>
-        <w:t xml:space="preserve">: </w:t>
+        <w:t xml:space="preserve"> a labirintus generálásának lápásei: </w:t>
       </w:r>
     </w:p>
     <w:p>
       <w:r>
         <w:tab/>
-      </w:r>
-      <w:proofErr w:type="spellStart"/>
-      <w:r>
-        <w:t>elöször</w:t>
-      </w:r>
-      <w:proofErr w:type="spellEnd"/>
-      <w:r>
-        <w:t xml:space="preserve"> tudnunk kell hogy kapunk kulcsot a generáláshoz a </w:t>
-      </w:r>
-      <w:proofErr w:type="spellStart"/>
-      <w:r>
-        <w:t>játékostol</w:t>
-      </w:r>
-      <w:proofErr w:type="spellEnd"/>
-      <w:r>
-        <w:t xml:space="preserve"> vagy mi generáljuk</w:t>
+        <w:t>elöször tudnunk kell hogy kapunk kulcsot a generáláshoz a játékostol vagy mi generáljuk</w:t>
       </w:r>
     </w:p>
     <w:p>
@@ -246,15 +208,7 @@
       </w:r>
       <w:r>
         <w:tab/>
-        <w:t xml:space="preserve">ha kapunk akkor </w:t>
-      </w:r>
-      <w:proofErr w:type="spellStart"/>
-      <w:r>
-        <w:t>leelenörizük</w:t>
-      </w:r>
-      <w:proofErr w:type="spellEnd"/>
-      <w:r>
-        <w:t xml:space="preserve"> és majd a pályát létre hozzuk</w:t>
+        <w:t>ha kapunk akkor leelenörizük és majd a pályát létre hozzuk</w:t>
       </w:r>
     </w:p>
     <w:p>
@@ -269,17 +223,10 @@
     <w:p>
       <w:r>
         <w:tab/>
-      </w:r>
-      <w:proofErr w:type="spellStart"/>
-      <w:r>
         <w:t>Kulcs:</w:t>
       </w:r>
       <w:r>
-        <w:t>nagyobb</w:t>
-      </w:r>
-      <w:proofErr w:type="spellEnd"/>
-      <w:r>
-        <w:t xml:space="preserve"> részeket ; választja el</w:t>
+        <w:t>nagyobb részeket ; választja el</w:t>
       </w:r>
     </w:p>
     <w:p>
@@ -288,14 +235,7 @@
       </w:r>
       <w:r>
         <w:tab/>
-      </w:r>
-      <w:proofErr w:type="spellStart"/>
-      <w:r>
-        <w:t>kissebbeket</w:t>
-      </w:r>
-      <w:proofErr w:type="spellEnd"/>
-      <w:r>
-        <w:t>,</w:t>
+        <w:t>kissebbeket,</w:t>
       </w:r>
     </w:p>
     <w:p>
@@ -303,26 +243,10 @@
         <w:ind w:left="708" w:firstLine="708"/>
       </w:pPr>
       <w:r>
-        <w:t xml:space="preserve">első nagy rész hogy melyik helyen kezdjük a </w:t>
-      </w:r>
-      <w:proofErr w:type="spellStart"/>
-      <w:r>
-        <w:t>rekurziv</w:t>
-      </w:r>
-      <w:proofErr w:type="spellEnd"/>
-      <w:r>
-        <w:t xml:space="preserve"> </w:t>
-      </w:r>
-      <w:r>
-        <w:t xml:space="preserve">labirintus generálást ez 3 </w:t>
-      </w:r>
-      <w:proofErr w:type="spellStart"/>
-      <w:r>
-        <w:t>különbözö</w:t>
-      </w:r>
-      <w:proofErr w:type="spellEnd"/>
-      <w:r>
-        <w:t xml:space="preserve"> elég szám</w:t>
+        <w:t xml:space="preserve">első nagy rész hogy melyik helyen kezdjük a rekurziv </w:t>
+      </w:r>
+      <w:r>
+        <w:t>labirintus generálást ez 3 különbözö elég szám</w:t>
       </w:r>
     </w:p>
     <w:p>
@@ -333,15 +257,7 @@
         <w:t xml:space="preserve">második </w:t>
       </w:r>
       <w:r>
-        <w:t xml:space="preserve">mélyre mehet a </w:t>
-      </w:r>
-      <w:proofErr w:type="spellStart"/>
-      <w:r>
-        <w:t>filo</w:t>
-      </w:r>
-      <w:proofErr w:type="spellEnd"/>
-      <w:r>
-        <w:t xml:space="preserve"> </w:t>
+        <w:t xml:space="preserve">mélyre mehet a filo </w:t>
       </w:r>
     </w:p>
     <w:p>
@@ -362,74 +278,24 @@
     </w:p>
     <w:p>
       <w:r>
-        <w:t xml:space="preserve">generálás feloldjuk a kulcsot majd </w:t>
-      </w:r>
-      <w:proofErr w:type="spellStart"/>
-      <w:r>
-        <w:t>beálitjuka</w:t>
-      </w:r>
-      <w:proofErr w:type="spellEnd"/>
-      <w:r>
-        <w:t xml:space="preserve"> </w:t>
-      </w:r>
-      <w:proofErr w:type="spellStart"/>
-      <w:r>
-        <w:t>karatker</w:t>
-      </w:r>
-      <w:proofErr w:type="spellEnd"/>
-      <w:r>
-        <w:t xml:space="preserve"> </w:t>
-      </w:r>
-      <w:proofErr w:type="spellStart"/>
-      <w:r>
-        <w:t>pozicioját</w:t>
-      </w:r>
-      <w:proofErr w:type="spellEnd"/>
-      <w:r>
-        <w:t xml:space="preserve"> és </w:t>
-      </w:r>
-      <w:proofErr w:type="spellStart"/>
-      <w:r>
-        <w:t>alegeneráljuk</w:t>
-      </w:r>
-      <w:proofErr w:type="spellEnd"/>
-      <w:r>
-        <w:t xml:space="preserve"> a labirintust.</w:t>
-      </w:r>
-    </w:p>
-    <w:p>
-      <w:r>
-        <w:t xml:space="preserve">a labirintusban a 0 jelzi azt hogy nincs ott semmi mehet oda az algoritmus a -1 hogy innen </w:t>
-      </w:r>
-      <w:proofErr w:type="spellStart"/>
-      <w:r>
-        <w:t>idulgat</w:t>
-      </w:r>
-      <w:proofErr w:type="spellEnd"/>
-      <w:r>
-        <w:t xml:space="preserve"> és a -2 hogy az a cella körül már nincs üres cella</w:t>
+        <w:t>generálás feloldjuk a kulcsot majd beálitjuka karatker pozicioját és alegeneráljuk a labirintust.</w:t>
+      </w:r>
+    </w:p>
+    <w:p>
+      <w:r>
+        <w:t>a labirintusban a 0 jelzi azt hogy nincs ott semmi mehet oda az algoritmus a -1 hogy innen idulgat és a -2 hogy az a cella körül már nincs üres cella</w:t>
       </w:r>
     </w:p>
     <w:p/>
     <w:p>
       <w:r>
-        <w:t xml:space="preserve">függvény </w:t>
-      </w:r>
-      <w:proofErr w:type="spellStart"/>
-      <w:r>
-        <w:t>recursivGenerate</w:t>
-      </w:r>
-      <w:proofErr w:type="spellEnd"/>
-      <w:r>
-        <w:t xml:space="preserve">= vár az </w:t>
-      </w:r>
-      <w:proofErr w:type="spellStart"/>
-      <w:r>
-        <w:t>elözö</w:t>
-      </w:r>
-      <w:proofErr w:type="spellEnd"/>
-      <w:r>
-        <w:t xml:space="preserve"> hely x és y és a jelenlegi hely x és y valamint hogy milyen mélyre menjen ami a kulcsból derül ki;</w:t>
+        <w:t>függvény recursivGenerate= vár az elözö hely x és y és a jelenlegi hely x és y valamint hogy milyen mélyre menjen ami a kulcsból derül ki;</w:t>
+      </w:r>
+    </w:p>
+    <w:p/>
+    <w:p>
+      <w:r>
+        <w:t>hiba: elvárt: változtassa a filo indulási helyét a 3 elemü tömb által;jelenlegi: mindig a 0ikat választja</w:t>
       </w:r>
     </w:p>
     <w:sectPr>
@@ -565,6 +431,7 @@
     <w:lsdException w:name="HTML Sample" w:semiHidden="1" w:unhideWhenUsed="1"/>
     <w:lsdException w:name="HTML Typewriter" w:semiHidden="1" w:unhideWhenUsed="1"/>
     <w:lsdException w:name="HTML Variable" w:semiHidden="1" w:unhideWhenUsed="1"/>
+    <w:lsdException w:name="Normal Table" w:semiHidden="1" w:unhideWhenUsed="1"/>
     <w:lsdException w:name="annotation subject" w:semiHidden="1" w:unhideWhenUsed="1"/>
     <w:lsdException w:name="No List" w:semiHidden="1" w:unhideWhenUsed="1"/>
     <w:lsdException w:name="Outline List 1" w:semiHidden="1" w:unhideWhenUsed="1"/>
@@ -611,8 +478,10 @@
     <w:lsdException w:name="Table Subtle 2" w:semiHidden="1" w:unhideWhenUsed="1"/>
     <w:lsdException w:name="Table Web 1" w:semiHidden="1" w:unhideWhenUsed="1"/>
     <w:lsdException w:name="Table Web 2" w:semiHidden="1" w:unhideWhenUsed="1"/>
+    <w:lsdException w:name="Table Web 3" w:semiHidden="1" w:unhideWhenUsed="1"/>
     <w:lsdException w:name="Balloon Text" w:semiHidden="1" w:unhideWhenUsed="1"/>
     <w:lsdException w:name="Table Grid" w:uiPriority="39"/>
+    <w:lsdException w:name="Table Theme" w:semiHidden="1" w:unhideWhenUsed="1"/>
     <w:lsdException w:name="Placeholder Text" w:semiHidden="1"/>
     <w:lsdException w:name="No Spacing" w:uiPriority="1" w:qFormat="1"/>
     <w:lsdException w:name="Light Shading" w:uiPriority="60"/>

</xml_diff>